<commit_message>
Third Commit - Added Git Branch
</commit_message>
<xml_diff>
--- a/Git Word Doc.docx
+++ b/Git Word Doc.docx
@@ -407,6 +407,9 @@
     </w:p>
     <w:p>
       <w:r>
+        <w:rPr>
+          <w:noProof/>
+        </w:rPr>
         <w:drawing>
           <wp:inline distT="0" distB="0" distL="0" distR="0" wp14:anchorId="5877B024" wp14:editId="02AD3225">
             <wp:extent cx="5677692" cy="4448796"/>
@@ -459,20 +462,65 @@
           <w:szCs w:val="28"/>
           <w:u w:val="single"/>
         </w:rPr>
-        <w:t>Git Remote</w:t>
-      </w:r>
-    </w:p>
-    <w:p>
-      <w:r>
-        <w:t>List and manage your set of tracked repositories</w:t>
-      </w:r>
-      <w:r>
-        <w:t>, which are called “remotes” in this case</w:t>
+        <w:t>Git</w:t>
+      </w:r>
+      <w:r>
+        <w:rPr>
+          <w:sz w:val="28"/>
+          <w:szCs w:val="28"/>
+          <w:u w:val="single"/>
+        </w:rPr>
+        <w:t xml:space="preserve"> Branch</w:t>
+      </w:r>
+    </w:p>
+    <w:p>
+      <w:r>
+        <w:t>Creates a new branch within the current local repository. You can also use a command to list all the current branches within the current repository</w:t>
       </w:r>
       <w:r>
         <w:t>.</w:t>
       </w:r>
     </w:p>
+    <w:p>
+      <w:r>
+        <w:drawing>
+          <wp:inline distT="0" distB="0" distL="0" distR="0" wp14:anchorId="7B358B9D" wp14:editId="5039FE25">
+            <wp:extent cx="5687219" cy="1257475"/>
+            <wp:effectExtent l="0" t="0" r="8890" b="0"/>
+            <wp:docPr id="3" name="Picture 3"/>
+            <wp:cNvGraphicFramePr>
+              <a:graphicFrameLocks xmlns:a="http://schemas.openxmlformats.org/drawingml/2006/main" noChangeAspect="1"/>
+            </wp:cNvGraphicFramePr>
+            <a:graphic xmlns:a="http://schemas.openxmlformats.org/drawingml/2006/main">
+              <a:graphicData uri="http://schemas.openxmlformats.org/drawingml/2006/picture">
+                <pic:pic xmlns:pic="http://schemas.openxmlformats.org/drawingml/2006/picture">
+                  <pic:nvPicPr>
+                    <pic:cNvPr id="1" name=""/>
+                    <pic:cNvPicPr/>
+                  </pic:nvPicPr>
+                  <pic:blipFill>
+                    <a:blip r:embed="rId7"/>
+                    <a:stretch>
+                      <a:fillRect/>
+                    </a:stretch>
+                  </pic:blipFill>
+                  <pic:spPr>
+                    <a:xfrm>
+                      <a:off x="0" y="0"/>
+                      <a:ext cx="5687219" cy="1257475"/>
+                    </a:xfrm>
+                    <a:prstGeom prst="rect">
+                      <a:avLst/>
+                    </a:prstGeom>
+                  </pic:spPr>
+                </pic:pic>
+              </a:graphicData>
+            </a:graphic>
+          </wp:inline>
+        </w:drawing>
+      </w:r>
+    </w:p>
+    <w:p/>
     <w:p/>
     <w:p/>
     <w:p/>

</xml_diff>

<commit_message>
Fourth Commit - Added Git Remote (excluding screenshot)
</commit_message>
<xml_diff>
--- a/Git Word Doc.docx
+++ b/Git Word Doc.docx
@@ -483,6 +483,9 @@
     </w:p>
     <w:p>
       <w:r>
+        <w:rPr>
+          <w:noProof/>
+        </w:rPr>
         <w:drawing>
           <wp:inline distT="0" distB="0" distL="0" distR="0" wp14:anchorId="7B358B9D" wp14:editId="5039FE25">
             <wp:extent cx="5687219" cy="1257475"/>
@@ -521,6 +524,32 @@
       </w:r>
     </w:p>
     <w:p/>
+    <w:p>
+      <w:pPr>
+        <w:rPr>
+          <w:sz w:val="28"/>
+          <w:szCs w:val="28"/>
+          <w:u w:val="single"/>
+        </w:rPr>
+      </w:pPr>
+      <w:r>
+        <w:rPr>
+          <w:sz w:val="28"/>
+          <w:szCs w:val="28"/>
+          <w:u w:val="single"/>
+        </w:rPr>
+        <w:lastRenderedPageBreak/>
+        <w:t>Git Remote</w:t>
+      </w:r>
+    </w:p>
+    <w:p>
+      <w:r>
+        <w:t>Allows the creation of a remote repository within the current folder. Also allows you to list and delete these remote repositories if necessary</w:t>
+      </w:r>
+      <w:r>
+        <w:t>.</w:t>
+      </w:r>
+    </w:p>
     <w:p/>
     <w:p/>
     <w:p/>

</xml_diff>

<commit_message>
Fifth Commit - Added Git Push without screenshot and added screenshot to Git Remote
</commit_message>
<xml_diff>
--- a/Git Word Doc.docx
+++ b/Git Word Doc.docx
@@ -550,6 +550,81 @@
         <w:t>.</w:t>
       </w:r>
     </w:p>
+    <w:p>
+      <w:r>
+        <w:drawing>
+          <wp:inline distT="0" distB="0" distL="0" distR="0" wp14:anchorId="32CBC6E5" wp14:editId="4E9A167B">
+            <wp:extent cx="5534797" cy="1924319"/>
+            <wp:effectExtent l="0" t="0" r="0" b="0"/>
+            <wp:docPr id="5" name="Picture 5"/>
+            <wp:cNvGraphicFramePr>
+              <a:graphicFrameLocks xmlns:a="http://schemas.openxmlformats.org/drawingml/2006/main" noChangeAspect="1"/>
+            </wp:cNvGraphicFramePr>
+            <a:graphic xmlns:a="http://schemas.openxmlformats.org/drawingml/2006/main">
+              <a:graphicData uri="http://schemas.openxmlformats.org/drawingml/2006/picture">
+                <pic:pic xmlns:pic="http://schemas.openxmlformats.org/drawingml/2006/picture">
+                  <pic:nvPicPr>
+                    <pic:cNvPr id="1" name=""/>
+                    <pic:cNvPicPr/>
+                  </pic:nvPicPr>
+                  <pic:blipFill>
+                    <a:blip r:embed="rId8"/>
+                    <a:stretch>
+                      <a:fillRect/>
+                    </a:stretch>
+                  </pic:blipFill>
+                  <pic:spPr>
+                    <a:xfrm>
+                      <a:off x="0" y="0"/>
+                      <a:ext cx="5534797" cy="1924319"/>
+                    </a:xfrm>
+                    <a:prstGeom prst="rect">
+                      <a:avLst/>
+                    </a:prstGeom>
+                  </pic:spPr>
+                </pic:pic>
+              </a:graphicData>
+            </a:graphic>
+          </wp:inline>
+        </w:drawing>
+      </w:r>
+    </w:p>
+    <w:p/>
+    <w:p>
+      <w:pPr>
+        <w:rPr>
+          <w:sz w:val="28"/>
+          <w:szCs w:val="28"/>
+          <w:u w:val="single"/>
+        </w:rPr>
+      </w:pPr>
+      <w:r>
+        <w:rPr>
+          <w:sz w:val="28"/>
+          <w:szCs w:val="28"/>
+          <w:u w:val="single"/>
+        </w:rPr>
+        <w:t>Git Push</w:t>
+      </w:r>
+    </w:p>
+    <w:p>
+      <w:r>
+        <w:t>Uploads all local commits</w:t>
+      </w:r>
+      <w:r>
+        <w:t xml:space="preserve"> within the repository/branch</w:t>
+      </w:r>
+      <w:r>
+        <w:t xml:space="preserve"> to the matching remote repository</w:t>
+      </w:r>
+      <w:r>
+        <w:t>/branch</w:t>
+      </w:r>
+      <w:r>
+        <w:t>.</w:t>
+      </w:r>
+    </w:p>
+    <w:p/>
     <w:p/>
     <w:p/>
     <w:p/>

</xml_diff>

<commit_message>
Sixth Commit - Added screenshot to Git Push
</commit_message>
<xml_diff>
--- a/Git Word Doc.docx
+++ b/Git Word Doc.docx
@@ -552,6 +552,9 @@
     </w:p>
     <w:p>
       <w:r>
+        <w:rPr>
+          <w:noProof/>
+        </w:rPr>
         <w:drawing>
           <wp:inline distT="0" distB="0" distL="0" distR="0" wp14:anchorId="32CBC6E5" wp14:editId="4E9A167B">
             <wp:extent cx="5534797" cy="1924319"/>
@@ -624,7 +627,45 @@
         <w:t>.</w:t>
       </w:r>
     </w:p>
-    <w:p/>
+    <w:p>
+      <w:r>
+        <w:drawing>
+          <wp:inline distT="0" distB="0" distL="0" distR="0" wp14:anchorId="12B8DCFF" wp14:editId="7351E67A">
+            <wp:extent cx="5731510" cy="1794510"/>
+            <wp:effectExtent l="0" t="0" r="2540" b="0"/>
+            <wp:docPr id="6" name="Picture 6"/>
+            <wp:cNvGraphicFramePr>
+              <a:graphicFrameLocks xmlns:a="http://schemas.openxmlformats.org/drawingml/2006/main" noChangeAspect="1"/>
+            </wp:cNvGraphicFramePr>
+            <a:graphic xmlns:a="http://schemas.openxmlformats.org/drawingml/2006/main">
+              <a:graphicData uri="http://schemas.openxmlformats.org/drawingml/2006/picture">
+                <pic:pic xmlns:pic="http://schemas.openxmlformats.org/drawingml/2006/picture">
+                  <pic:nvPicPr>
+                    <pic:cNvPr id="1" name=""/>
+                    <pic:cNvPicPr/>
+                  </pic:nvPicPr>
+                  <pic:blipFill>
+                    <a:blip r:embed="rId9"/>
+                    <a:stretch>
+                      <a:fillRect/>
+                    </a:stretch>
+                  </pic:blipFill>
+                  <pic:spPr>
+                    <a:xfrm>
+                      <a:off x="0" y="0"/>
+                      <a:ext cx="5731510" cy="1794510"/>
+                    </a:xfrm>
+                    <a:prstGeom prst="rect">
+                      <a:avLst/>
+                    </a:prstGeom>
+                  </pic:spPr>
+                </pic:pic>
+              </a:graphicData>
+            </a:graphic>
+          </wp:inline>
+        </w:drawing>
+      </w:r>
+    </w:p>
     <w:p/>
     <w:p/>
     <w:p/>

</xml_diff>

<commit_message>
Seventh Commit - Added syntax and git clone
</commit_message>
<xml_diff>
--- a/Git Word Doc.docx
+++ b/Git Word Doc.docx
@@ -1,6 +1,6 @@
 
 <file path=word/document.xml><?xml version="1.0" encoding="utf-8"?>
-<w:document xmlns:wpc="http://schemas.microsoft.com/office/word/2010/wordprocessingCanvas" xmlns:cx="http://schemas.microsoft.com/office/drawing/2014/chartex" xmlns:cx1="http://schemas.microsoft.com/office/drawing/2015/9/8/chartex" xmlns:cx2="http://schemas.microsoft.com/office/drawing/2015/10/21/chartex" xmlns:cx3="http://schemas.microsoft.com/office/drawing/2016/5/9/chartex" xmlns:cx4="http://schemas.microsoft.com/office/drawing/2016/5/10/chartex" xmlns:cx5="http://schemas.microsoft.com/office/drawing/2016/5/11/chartex" xmlns:cx6="http://schemas.microsoft.com/office/drawing/2016/5/12/chartex" xmlns:cx7="http://schemas.microsoft.com/office/drawing/2016/5/13/chartex" xmlns:cx8="http://schemas.microsoft.com/office/drawing/2016/5/14/chartex" xmlns:mc="http://schemas.openxmlformats.org/markup-compatibility/2006" xmlns:aink="http://schemas.microsoft.com/office/drawing/2016/ink" xmlns:am3d="http://schemas.microsoft.com/office/drawing/2017/model3d" xmlns:o="urn:schemas-microsoft-com:office:office" xmlns:r="http://schemas.openxmlformats.org/officeDocument/2006/relationships" xmlns:m="http://schemas.openxmlformats.org/officeDocument/2006/math" xmlns:v="urn:schemas-microsoft-com:vml" xmlns:wp14="http://schemas.microsoft.com/office/word/2010/wordprocessingDrawing" xmlns:wp="http://schemas.openxmlformats.org/drawingml/2006/wordprocessingDrawing" xmlns:w10="urn:schemas-microsoft-com:office:word" xmlns:w="http://schemas.openxmlformats.org/wordprocessingml/2006/main" xmlns:w14="http://schemas.microsoft.com/office/word/2010/wordml" xmlns:w15="http://schemas.microsoft.com/office/word/2012/wordml" xmlns:w16cex="http://schemas.microsoft.com/office/word/2018/wordml/cex" xmlns:w16cid="http://schemas.microsoft.com/office/word/2016/wordml/cid" xmlns:w16="http://schemas.microsoft.com/office/word/2018/wordml" xmlns:w16sdtdh="http://schemas.microsoft.com/office/word/2020/wordml/sdtdatahash" xmlns:w16se="http://schemas.microsoft.com/office/word/2015/wordml/symex" xmlns:wpg="http://schemas.microsoft.com/office/word/2010/wordprocessingGroup" xmlns:wpi="http://schemas.microsoft.com/office/word/2010/wordprocessingInk" xmlns:wne="http://schemas.microsoft.com/office/word/2006/wordml" xmlns:wps="http://schemas.microsoft.com/office/word/2010/wordprocessingShape" mc:Ignorable="w14 w15 w16se w16cid w16 w16cex w16sdtdh wp14">
+<w:document xmlns:wpc="http://schemas.microsoft.com/office/word/2010/wordprocessingCanvas" xmlns:cx="http://schemas.microsoft.com/office/drawing/2014/chartex" xmlns:cx1="http://schemas.microsoft.com/office/drawing/2015/9/8/chartex" xmlns:cx2="http://schemas.microsoft.com/office/drawing/2015/10/21/chartex" xmlns:cx3="http://schemas.microsoft.com/office/drawing/2016/5/9/chartex" xmlns:cx4="http://schemas.microsoft.com/office/drawing/2016/5/10/chartex" xmlns:cx5="http://schemas.microsoft.com/office/drawing/2016/5/11/chartex" xmlns:cx6="http://schemas.microsoft.com/office/drawing/2016/5/12/chartex" xmlns:cx7="http://schemas.microsoft.com/office/drawing/2016/5/13/chartex" xmlns:cx8="http://schemas.microsoft.com/office/drawing/2016/5/14/chartex" xmlns:mc="http://schemas.openxmlformats.org/markup-compatibility/2006" xmlns:aink="http://schemas.microsoft.com/office/drawing/2016/ink" xmlns:am3d="http://schemas.microsoft.com/office/drawing/2017/model3d" xmlns:o="urn:schemas-microsoft-com:office:office" xmlns:oel="http://schemas.microsoft.com/office/2019/extlst" xmlns:r="http://schemas.openxmlformats.org/officeDocument/2006/relationships" xmlns:m="http://schemas.openxmlformats.org/officeDocument/2006/math" xmlns:v="urn:schemas-microsoft-com:vml" xmlns:wp14="http://schemas.microsoft.com/office/word/2010/wordprocessingDrawing" xmlns:wp="http://schemas.openxmlformats.org/drawingml/2006/wordprocessingDrawing" xmlns:w10="urn:schemas-microsoft-com:office:word" xmlns:w="http://schemas.openxmlformats.org/wordprocessingml/2006/main" xmlns:w14="http://schemas.microsoft.com/office/word/2010/wordml" xmlns:w15="http://schemas.microsoft.com/office/word/2012/wordml" xmlns:w16cex="http://schemas.microsoft.com/office/word/2018/wordml/cex" xmlns:w16cid="http://schemas.microsoft.com/office/word/2016/wordml/cid" xmlns:w16="http://schemas.microsoft.com/office/word/2018/wordml" xmlns:w16sdtdh="http://schemas.microsoft.com/office/word/2020/wordml/sdtdatahash" xmlns:w16se="http://schemas.microsoft.com/office/word/2015/wordml/symex" xmlns:wpg="http://schemas.microsoft.com/office/word/2010/wordprocessingGroup" xmlns:wpi="http://schemas.microsoft.com/office/word/2010/wordprocessingInk" xmlns:wne="http://schemas.microsoft.com/office/word/2006/wordml" xmlns:wps="http://schemas.microsoft.com/office/word/2010/wordprocessingShape" mc:Ignorable="w14 w15 w16se w16cid w16 w16cex w16sdtdh wp14">
   <w:body>
     <w:p>
       <w:pPr>
@@ -28,6 +28,34 @@
       </w:r>
       <w:r>
         <w:t>).</w:t>
+      </w:r>
+    </w:p>
+    <w:p>
+      <w:pPr>
+        <w:rPr>
+          <w:b/>
+          <w:bCs/>
+        </w:rPr>
+      </w:pPr>
+      <w:r>
+        <w:rPr>
+          <w:b/>
+          <w:bCs/>
+        </w:rPr>
+        <w:t>Syntax:</w:t>
+      </w:r>
+    </w:p>
+    <w:p>
+      <w:r>
+        <w:t xml:space="preserve">git </w:t>
+      </w:r>
+      <w:proofErr w:type="spellStart"/>
+      <w:r>
+        <w:t>innit</w:t>
+      </w:r>
+      <w:proofErr w:type="spellEnd"/>
+      <w:r>
+        <w:t xml:space="preserve"> (Creates a new local repository within the current folder)</w:t>
       </w:r>
     </w:p>
     <w:p>
@@ -234,24 +262,6 @@
           <w:u w:val="single"/>
         </w:rPr>
       </w:pPr>
-    </w:p>
-    <w:p>
-      <w:pPr>
-        <w:rPr>
-          <w:sz w:val="28"/>
-          <w:szCs w:val="28"/>
-          <w:u w:val="single"/>
-        </w:rPr>
-      </w:pPr>
-    </w:p>
-    <w:p>
-      <w:pPr>
-        <w:rPr>
-          <w:sz w:val="28"/>
-          <w:szCs w:val="28"/>
-          <w:u w:val="single"/>
-        </w:rPr>
-      </w:pPr>
       <w:r>
         <w:rPr>
           <w:sz w:val="28"/>
@@ -276,6 +286,26 @@
     <w:p>
       <w:pPr>
         <w:rPr>
+          <w:b/>
+          <w:bCs/>
+        </w:rPr>
+      </w:pPr>
+      <w:r>
+        <w:rPr>
+          <w:b/>
+          <w:bCs/>
+        </w:rPr>
+        <w:t>Syntax:</w:t>
+      </w:r>
+    </w:p>
+    <w:p>
+      <w:r>
+        <w:t>git status (Lists all modified, added and current files)</w:t>
+      </w:r>
+    </w:p>
+    <w:p>
+      <w:pPr>
+        <w:rPr>
           <w:sz w:val="28"/>
           <w:szCs w:val="28"/>
           <w:u w:val="single"/>
@@ -292,7 +322,15 @@
     </w:p>
     <w:p>
       <w:r>
-        <w:t>Adds new/modified files to the index and stages them to be committed using the git init command.</w:t>
+        <w:t xml:space="preserve">Adds new/modified files to the index and stages them to be committed using the git </w:t>
+      </w:r>
+      <w:proofErr w:type="spellStart"/>
+      <w:r>
+        <w:t>init</w:t>
+      </w:r>
+      <w:proofErr w:type="spellEnd"/>
+      <w:r>
+        <w:t xml:space="preserve"> command.</w:t>
       </w:r>
       <w:r>
         <w:t xml:space="preserve"> </w:t>
@@ -307,7 +345,26 @@
         <w:t>.</w:t>
       </w:r>
     </w:p>
-    <w:p/>
+    <w:p>
+      <w:pPr>
+        <w:rPr>
+          <w:b/>
+          <w:bCs/>
+        </w:rPr>
+      </w:pPr>
+      <w:r>
+        <w:rPr>
+          <w:b/>
+          <w:bCs/>
+        </w:rPr>
+        <w:t>Syntax:</w:t>
+      </w:r>
+    </w:p>
+    <w:p>
+      <w:r>
+        <w:t>git add &lt;file name/.&gt; (Adds the selected file or all files to be staged for commit)</w:t>
+      </w:r>
+    </w:p>
     <w:p>
       <w:r>
         <w:rPr>
@@ -374,7 +431,6 @@
           <w:szCs w:val="28"/>
           <w:u w:val="single"/>
         </w:rPr>
-        <w:lastRenderedPageBreak/>
         <w:t>Git Commit</w:t>
       </w:r>
     </w:p>
@@ -386,6 +442,26 @@
     <w:p>
       <w:pPr>
         <w:rPr>
+          <w:b/>
+          <w:bCs/>
+        </w:rPr>
+      </w:pPr>
+      <w:r>
+        <w:rPr>
+          <w:b/>
+          <w:bCs/>
+        </w:rPr>
+        <w:t>Syntax:</w:t>
+      </w:r>
+    </w:p>
+    <w:p>
+      <w:r>
+        <w:t>git commit (Enters editor mode/multiline comment)</w:t>
+      </w:r>
+    </w:p>
+    <w:p>
+      <w:pPr>
+        <w:rPr>
           <w:sz w:val="28"/>
           <w:szCs w:val="28"/>
           <w:u w:val="single"/>
@@ -403,6 +479,36 @@
     <w:p>
       <w:r>
         <w:t>Shows the logs within a commit, such as message logs included with a commit command (as shown below).</w:t>
+      </w:r>
+    </w:p>
+    <w:p>
+      <w:pPr>
+        <w:rPr>
+          <w:b/>
+          <w:bCs/>
+        </w:rPr>
+      </w:pPr>
+      <w:r>
+        <w:rPr>
+          <w:b/>
+          <w:bCs/>
+        </w:rPr>
+        <w:t>Syntax:</w:t>
+      </w:r>
+    </w:p>
+    <w:p>
+      <w:r>
+        <w:t>git log (Display the entire commit history) [&lt;space&gt; for more and &lt;q&gt; to exit]</w:t>
+      </w:r>
+    </w:p>
+    <w:p>
+      <w:r>
+        <w:t>git log -stat (Shows the altered files and line changed)</w:t>
+      </w:r>
+    </w:p>
+    <w:p>
+      <w:r>
+        <w:t>git log -graph (Draws up branch paths)</w:t>
       </w:r>
     </w:p>
     <w:p>
@@ -462,6 +568,7 @@
           <w:szCs w:val="28"/>
           <w:u w:val="single"/>
         </w:rPr>
+        <w:lastRenderedPageBreak/>
         <w:t>Git</w:t>
       </w:r>
       <w:r>
@@ -479,6 +586,31 @@
       </w:r>
       <w:r>
         <w:t>.</w:t>
+      </w:r>
+    </w:p>
+    <w:p>
+      <w:pPr>
+        <w:rPr>
+          <w:b/>
+          <w:bCs/>
+        </w:rPr>
+      </w:pPr>
+      <w:r>
+        <w:rPr>
+          <w:b/>
+          <w:bCs/>
+        </w:rPr>
+        <w:t>Syntax:</w:t>
+      </w:r>
+    </w:p>
+    <w:p>
+      <w:r>
+        <w:t>git branch &lt;name&gt; (Creates a new branch in the current local repository)</w:t>
+      </w:r>
+    </w:p>
+    <w:p>
+      <w:r>
+        <w:t>git branch -a/-l/-r (Lists all branches within the repository)</w:t>
       </w:r>
     </w:p>
     <w:p>
@@ -538,7 +670,6 @@
           <w:szCs w:val="28"/>
           <w:u w:val="single"/>
         </w:rPr>
-        <w:lastRenderedPageBreak/>
         <w:t>Git Remote</w:t>
       </w:r>
     </w:p>
@@ -548,6 +679,62 @@
       </w:r>
       <w:r>
         <w:t>.</w:t>
+      </w:r>
+    </w:p>
+    <w:p>
+      <w:pPr>
+        <w:rPr>
+          <w:b/>
+          <w:bCs/>
+        </w:rPr>
+      </w:pPr>
+      <w:r>
+        <w:rPr>
+          <w:b/>
+          <w:bCs/>
+        </w:rPr>
+        <w:t>Syntax</w:t>
+      </w:r>
+      <w:r>
+        <w:rPr>
+          <w:b/>
+          <w:bCs/>
+        </w:rPr>
+        <w:t>:</w:t>
+      </w:r>
+    </w:p>
+    <w:p>
+      <w:r>
+        <w:t>git remote add &lt;name&gt; &lt;</w:t>
+      </w:r>
+      <w:proofErr w:type="spellStart"/>
+      <w:r>
+        <w:t>url</w:t>
+      </w:r>
+      <w:proofErr w:type="spellEnd"/>
+      <w:r>
+        <w:t>&gt; (Creates a new remote repository)</w:t>
+      </w:r>
+    </w:p>
+    <w:p>
+      <w:r>
+        <w:t xml:space="preserve">git </w:t>
+      </w:r>
+      <w:proofErr w:type="gramStart"/>
+      <w:r>
+        <w:t>remote -v</w:t>
+      </w:r>
+      <w:proofErr w:type="gramEnd"/>
+      <w:r>
+        <w:t xml:space="preserve"> (Lists all repositories on remote server)</w:t>
+      </w:r>
+    </w:p>
+    <w:p>
+      <w:r>
+        <w:t xml:space="preserve">git </w:t>
+      </w:r>
+      <w:r>
+        <w:t>remote rm &lt;name&gt; (Delete an existing remote repository)</w:t>
       </w:r>
     </w:p>
     <w:p>
@@ -601,12 +788,49 @@
           <w:u w:val="single"/>
         </w:rPr>
       </w:pPr>
-      <w:r>
-        <w:rPr>
-          <w:sz w:val="28"/>
-          <w:szCs w:val="28"/>
-          <w:u w:val="single"/>
-        </w:rPr>
+    </w:p>
+    <w:p>
+      <w:pPr>
+        <w:rPr>
+          <w:sz w:val="28"/>
+          <w:szCs w:val="28"/>
+          <w:u w:val="single"/>
+        </w:rPr>
+      </w:pPr>
+    </w:p>
+    <w:p>
+      <w:pPr>
+        <w:rPr>
+          <w:sz w:val="28"/>
+          <w:szCs w:val="28"/>
+          <w:u w:val="single"/>
+        </w:rPr>
+      </w:pPr>
+    </w:p>
+    <w:p>
+      <w:pPr>
+        <w:rPr>
+          <w:sz w:val="28"/>
+          <w:szCs w:val="28"/>
+          <w:u w:val="single"/>
+        </w:rPr>
+      </w:pPr>
+    </w:p>
+    <w:p>
+      <w:pPr>
+        <w:rPr>
+          <w:sz w:val="28"/>
+          <w:szCs w:val="28"/>
+          <w:u w:val="single"/>
+        </w:rPr>
+      </w:pPr>
+      <w:r>
+        <w:rPr>
+          <w:sz w:val="28"/>
+          <w:szCs w:val="28"/>
+          <w:u w:val="single"/>
+        </w:rPr>
+        <w:lastRenderedPageBreak/>
         <w:t>Git Push</w:t>
       </w:r>
     </w:p>
@@ -628,7 +852,55 @@
       </w:r>
     </w:p>
     <w:p>
-      <w:r>
+      <w:pPr>
+        <w:rPr>
+          <w:b/>
+          <w:bCs/>
+        </w:rPr>
+      </w:pPr>
+      <w:r>
+        <w:rPr>
+          <w:b/>
+          <w:bCs/>
+        </w:rPr>
+        <w:t>Syntax</w:t>
+      </w:r>
+      <w:r>
+        <w:rPr>
+          <w:b/>
+          <w:bCs/>
+        </w:rPr>
+        <w:t>:</w:t>
+      </w:r>
+    </w:p>
+    <w:p>
+      <w:r>
+        <w:t>g</w:t>
+      </w:r>
+      <w:r>
+        <w:t xml:space="preserve">it </w:t>
+      </w:r>
+      <w:r>
+        <w:t xml:space="preserve">push </w:t>
+      </w:r>
+      <w:r>
+        <w:t>&lt;remote&gt; &lt;branch&gt;</w:t>
+      </w:r>
+      <w:r>
+        <w:t xml:space="preserve"> (Pushes the </w:t>
+      </w:r>
+      <w:r>
+        <w:t>given</w:t>
+      </w:r>
+      <w:r>
+        <w:t xml:space="preserve"> remote and branch commit up to GitHub)</w:t>
+      </w:r>
+    </w:p>
+    <w:p>
+      <w:r>
+        <w:rPr>
+          <w:noProof/>
+        </w:rPr>
         <w:drawing>
           <wp:inline distT="0" distB="0" distL="0" distR="0" wp14:anchorId="12B8DCFF" wp14:editId="7351E67A">
             <wp:extent cx="5731510" cy="1794510"/>
@@ -667,7 +939,103 @@
       </w:r>
     </w:p>
     <w:p/>
-    <w:p/>
+    <w:p>
+      <w:pPr>
+        <w:rPr>
+          <w:sz w:val="28"/>
+          <w:szCs w:val="28"/>
+          <w:u w:val="single"/>
+        </w:rPr>
+      </w:pPr>
+      <w:r>
+        <w:rPr>
+          <w:sz w:val="28"/>
+          <w:szCs w:val="28"/>
+          <w:u w:val="single"/>
+        </w:rPr>
+        <w:t>Git Clone</w:t>
+      </w:r>
+    </w:p>
+    <w:p>
+      <w:r>
+        <w:t>Clones an existing repository (usually a remote one) into a new directory (perhaps on another file system or computer).</w:t>
+      </w:r>
+    </w:p>
+    <w:p>
+      <w:pPr>
+        <w:rPr>
+          <w:b/>
+          <w:bCs/>
+        </w:rPr>
+      </w:pPr>
+      <w:r>
+        <w:rPr>
+          <w:b/>
+          <w:bCs/>
+        </w:rPr>
+        <w:t>Syntax:</w:t>
+      </w:r>
+    </w:p>
+    <w:p>
+      <w:r>
+        <w:t>git clone &lt;</w:t>
+      </w:r>
+      <w:proofErr w:type="spellStart"/>
+      <w:r>
+        <w:t>url</w:t>
+      </w:r>
+      <w:proofErr w:type="spellEnd"/>
+      <w:r>
+        <w:t xml:space="preserve">&gt; (Clones the remote repository within the indicated </w:t>
+      </w:r>
+      <w:proofErr w:type="spellStart"/>
+      <w:r>
+        <w:t>url</w:t>
+      </w:r>
+      <w:proofErr w:type="spellEnd"/>
+      <w:r>
+        <w:t>)</w:t>
+      </w:r>
+    </w:p>
+    <w:p>
+      <w:r>
+        <w:drawing>
+          <wp:inline distT="0" distB="0" distL="0" distR="0" wp14:anchorId="384A90B0" wp14:editId="22AD4659">
+            <wp:extent cx="4105275" cy="3209450"/>
+            <wp:effectExtent l="0" t="0" r="0" b="0"/>
+            <wp:docPr id="1069728137" name="Picture 1" descr="A computer screen shot of a computer screen&#10;&#10;Description automatically generated"/>
+            <wp:cNvGraphicFramePr>
+              <a:graphicFrameLocks xmlns:a="http://schemas.openxmlformats.org/drawingml/2006/main" noChangeAspect="1"/>
+            </wp:cNvGraphicFramePr>
+            <a:graphic xmlns:a="http://schemas.openxmlformats.org/drawingml/2006/main">
+              <a:graphicData uri="http://schemas.openxmlformats.org/drawingml/2006/picture">
+                <pic:pic xmlns:pic="http://schemas.openxmlformats.org/drawingml/2006/picture">
+                  <pic:nvPicPr>
+                    <pic:cNvPr id="1069728137" name="Picture 1" descr="A computer screen shot of a computer screen&#10;&#10;Description automatically generated"/>
+                    <pic:cNvPicPr/>
+                  </pic:nvPicPr>
+                  <pic:blipFill>
+                    <a:blip r:embed="rId10"/>
+                    <a:stretch>
+                      <a:fillRect/>
+                    </a:stretch>
+                  </pic:blipFill>
+                  <pic:spPr>
+                    <a:xfrm>
+                      <a:off x="0" y="0"/>
+                      <a:ext cx="4112007" cy="3214713"/>
+                    </a:xfrm>
+                    <a:prstGeom prst="rect">
+                      <a:avLst/>
+                    </a:prstGeom>
+                  </pic:spPr>
+                </pic:pic>
+              </a:graphicData>
+            </a:graphic>
+          </wp:inline>
+        </w:drawing>
+      </w:r>
+    </w:p>
     <w:p/>
     <w:p>
       <w:pPr>

</xml_diff>

<commit_message>
Eighth Commit - Added git checkout
</commit_message>
<xml_diff>
--- a/Git Word Doc.docx
+++ b/Git Word Doc.docx
@@ -47,15 +47,7 @@
     </w:p>
     <w:p>
       <w:r>
-        <w:t xml:space="preserve">git </w:t>
-      </w:r>
-      <w:proofErr w:type="spellStart"/>
-      <w:r>
-        <w:t>innit</w:t>
-      </w:r>
-      <w:proofErr w:type="spellEnd"/>
-      <w:r>
-        <w:t xml:space="preserve"> (Creates a new local repository within the current folder)</w:t>
+        <w:t>git init (Creates a new local repository within the current folder)</w:t>
       </w:r>
     </w:p>
     <w:p>
@@ -322,15 +314,7 @@
     </w:p>
     <w:p>
       <w:r>
-        <w:t xml:space="preserve">Adds new/modified files to the index and stages them to be committed using the git </w:t>
-      </w:r>
-      <w:proofErr w:type="spellStart"/>
-      <w:r>
-        <w:t>init</w:t>
-      </w:r>
-      <w:proofErr w:type="spellEnd"/>
-      <w:r>
-        <w:t xml:space="preserve"> command.</w:t>
+        <w:t>Adds new/modified files to the index and stages them to be committed using the git init command.</w:t>
       </w:r>
       <w:r>
         <w:t xml:space="preserve"> </w:t>
@@ -850,6 +834,9 @@
       <w:r>
         <w:t>.</w:t>
       </w:r>
+      <w:r>
+        <w:t xml:space="preserve"> These can then be viewed through GitHub if the command was successful.</w:t>
+      </w:r>
     </w:p>
     <w:p>
       <w:pPr>
@@ -980,25 +967,24 @@
       <w:r>
         <w:t>git clone &lt;</w:t>
       </w:r>
-      <w:proofErr w:type="spellStart"/>
-      <w:r>
-        <w:t>url</w:t>
-      </w:r>
-      <w:proofErr w:type="spellEnd"/>
+      <w:r>
+        <w:t>URL</w:t>
+      </w:r>
       <w:r>
         <w:t xml:space="preserve">&gt; (Clones the remote repository within the indicated </w:t>
       </w:r>
-      <w:proofErr w:type="spellStart"/>
-      <w:r>
-        <w:t>url</w:t>
-      </w:r>
-      <w:proofErr w:type="spellEnd"/>
+      <w:r>
+        <w:t>URL</w:t>
+      </w:r>
       <w:r>
         <w:t>)</w:t>
       </w:r>
     </w:p>
     <w:p>
       <w:r>
+        <w:rPr>
+          <w:noProof/>
+        </w:rPr>
         <w:drawing>
           <wp:inline distT="0" distB="0" distL="0" distR="0" wp14:anchorId="384A90B0" wp14:editId="22AD4659">
             <wp:extent cx="4105275" cy="3209450"/>
@@ -1046,7 +1032,109 @@
         </w:rPr>
       </w:pPr>
     </w:p>
-    <w:p/>
+    <w:p>
+      <w:pPr>
+        <w:rPr>
+          <w:sz w:val="28"/>
+          <w:szCs w:val="28"/>
+          <w:u w:val="single"/>
+        </w:rPr>
+      </w:pPr>
+      <w:r>
+        <w:rPr>
+          <w:sz w:val="28"/>
+          <w:szCs w:val="28"/>
+          <w:u w:val="single"/>
+        </w:rPr>
+        <w:lastRenderedPageBreak/>
+        <w:t>Git Checkout</w:t>
+      </w:r>
+    </w:p>
+    <w:p>
+      <w:r>
+        <w:t>Allows the switching between different branches within a repository or</w:t>
+      </w:r>
+      <w:r>
+        <w:t>,</w:t>
+      </w:r>
+      <w:r>
+        <w:t xml:space="preserve"> more accurately</w:t>
+      </w:r>
+      <w:r>
+        <w:t>,</w:t>
+      </w:r>
+      <w:r>
+        <w:t xml:space="preserve"> makes the branch/node the current head.</w:t>
+      </w:r>
+      <w:r>
+        <w:t xml:space="preserve"> As shown in the screenshot below the head is assigned to main so no change is needed to be made (there are no other branches within this repository)</w:t>
+      </w:r>
+      <w:r>
+        <w:t>.</w:t>
+      </w:r>
+    </w:p>
+    <w:p>
+      <w:pPr>
+        <w:rPr>
+          <w:b/>
+          <w:bCs/>
+        </w:rPr>
+      </w:pPr>
+      <w:r>
+        <w:rPr>
+          <w:b/>
+          <w:bCs/>
+        </w:rPr>
+        <w:t>Syntax:</w:t>
+      </w:r>
+    </w:p>
+    <w:p>
+      <w:r>
+        <w:t>git checkout &lt;branch_name&gt; (Makes this node the current head)</w:t>
+      </w:r>
+    </w:p>
+    <w:p>
+      <w:r>
+        <w:rPr>
+          <w:noProof/>
+        </w:rPr>
+        <w:drawing>
+          <wp:inline distT="0" distB="0" distL="0" distR="0" wp14:anchorId="492F03A2" wp14:editId="2BAB43F1">
+            <wp:extent cx="5534025" cy="1790700"/>
+            <wp:effectExtent l="0" t="0" r="9525" b="0"/>
+            <wp:docPr id="1694282398" name="Picture 1" descr="A screenshot of a computer program&#10;&#10;Description automatically generated"/>
+            <wp:cNvGraphicFramePr>
+              <a:graphicFrameLocks xmlns:a="http://schemas.openxmlformats.org/drawingml/2006/main" noChangeAspect="1"/>
+            </wp:cNvGraphicFramePr>
+            <a:graphic xmlns:a="http://schemas.openxmlformats.org/drawingml/2006/main">
+              <a:graphicData uri="http://schemas.openxmlformats.org/drawingml/2006/picture">
+                <pic:pic xmlns:pic="http://schemas.openxmlformats.org/drawingml/2006/picture">
+                  <pic:nvPicPr>
+                    <pic:cNvPr id="1694282398" name="Picture 1" descr="A screenshot of a computer program&#10;&#10;Description automatically generated"/>
+                    <pic:cNvPicPr/>
+                  </pic:nvPicPr>
+                  <pic:blipFill>
+                    <a:blip r:embed="rId11"/>
+                    <a:stretch>
+                      <a:fillRect/>
+                    </a:stretch>
+                  </pic:blipFill>
+                  <pic:spPr>
+                    <a:xfrm>
+                      <a:off x="0" y="0"/>
+                      <a:ext cx="5534025" cy="1790700"/>
+                    </a:xfrm>
+                    <a:prstGeom prst="rect">
+                      <a:avLst/>
+                    </a:prstGeom>
+                  </pic:spPr>
+                </pic:pic>
+              </a:graphicData>
+            </a:graphic>
+          </wp:inline>
+        </w:drawing>
+      </w:r>
+    </w:p>
     <w:p/>
     <w:p/>
     <w:p/>

</xml_diff>

<commit_message>
Ninth Commit - Added git merge
</commit_message>
<xml_diff>
--- a/Git Word Doc.docx
+++ b/Git Word Doc.docx
@@ -1136,9 +1136,108 @@
       </w:r>
     </w:p>
     <w:p/>
-    <w:p/>
-    <w:p/>
-    <w:p/>
+    <w:p>
+      <w:pPr>
+        <w:rPr>
+          <w:sz w:val="28"/>
+          <w:szCs w:val="28"/>
+          <w:u w:val="single"/>
+        </w:rPr>
+      </w:pPr>
+      <w:r>
+        <w:rPr>
+          <w:sz w:val="28"/>
+          <w:szCs w:val="28"/>
+          <w:u w:val="single"/>
+        </w:rPr>
+        <w:t>Git Merge</w:t>
+      </w:r>
+    </w:p>
+    <w:p>
+      <w:r>
+        <w:t xml:space="preserve">Allows the current assigned head/branch of the repository to be merged with the main/master branch. Useful for combining two different branches, which is what this command is </w:t>
+      </w:r>
+      <w:r>
+        <w:t>most used</w:t>
+      </w:r>
+      <w:r>
+        <w:t xml:space="preserve"> for. The below screenshot shows that everything is up to date (as there is only one branch in this repository</w:t>
+      </w:r>
+      <w:r>
+        <w:t>, which is main/master</w:t>
+      </w:r>
+      <w:r>
+        <w:t>).</w:t>
+      </w:r>
+    </w:p>
+    <w:p>
+      <w:pPr>
+        <w:rPr>
+          <w:b/>
+          <w:bCs/>
+        </w:rPr>
+      </w:pPr>
+      <w:r>
+        <w:rPr>
+          <w:b/>
+          <w:bCs/>
+        </w:rPr>
+        <w:t>Syntax:</w:t>
+      </w:r>
+    </w:p>
+    <w:p>
+      <w:r>
+        <w:t>git merge master/main (Merge the current head with main/master branch</w:t>
+      </w:r>
+      <w:r>
+        <w:t>, git auto applies changes</w:t>
+      </w:r>
+      <w:r>
+        <w:t>)</w:t>
+      </w:r>
+    </w:p>
+    <w:p>
+      <w:r>
+        <w:rPr>
+          <w:noProof/>
+        </w:rPr>
+        <w:drawing>
+          <wp:inline distT="0" distB="0" distL="0" distR="0" wp14:anchorId="5A8E60D3" wp14:editId="23256275">
+            <wp:extent cx="5534025" cy="1524000"/>
+            <wp:effectExtent l="0" t="0" r="9525" b="0"/>
+            <wp:docPr id="1421788406" name="Picture 1" descr="A screenshot of a computer program&#10;&#10;Description automatically generated"/>
+            <wp:cNvGraphicFramePr>
+              <a:graphicFrameLocks xmlns:a="http://schemas.openxmlformats.org/drawingml/2006/main" noChangeAspect="1"/>
+            </wp:cNvGraphicFramePr>
+            <a:graphic xmlns:a="http://schemas.openxmlformats.org/drawingml/2006/main">
+              <a:graphicData uri="http://schemas.openxmlformats.org/drawingml/2006/picture">
+                <pic:pic xmlns:pic="http://schemas.openxmlformats.org/drawingml/2006/picture">
+                  <pic:nvPicPr>
+                    <pic:cNvPr id="1421788406" name="Picture 1" descr="A screenshot of a computer program&#10;&#10;Description automatically generated"/>
+                    <pic:cNvPicPr/>
+                  </pic:nvPicPr>
+                  <pic:blipFill>
+                    <a:blip r:embed="rId12"/>
+                    <a:stretch>
+                      <a:fillRect/>
+                    </a:stretch>
+                  </pic:blipFill>
+                  <pic:spPr>
+                    <a:xfrm>
+                      <a:off x="0" y="0"/>
+                      <a:ext cx="5534025" cy="1524000"/>
+                    </a:xfrm>
+                    <a:prstGeom prst="rect">
+                      <a:avLst/>
+                    </a:prstGeom>
+                  </pic:spPr>
+                </pic:pic>
+              </a:graphicData>
+            </a:graphic>
+          </wp:inline>
+        </w:drawing>
+      </w:r>
+    </w:p>
     <w:sectPr>
       <w:pgSz w:w="11906" w:h="16838"/>
       <w:pgMar w:top="1440" w:right="1440" w:bottom="1440" w:left="1440" w:header="708" w:footer="708" w:gutter="0"/>

</xml_diff>

<commit_message>
Tenth Commit - Added a bit more detail to some command descriptions
</commit_message>
<xml_diff>
--- a/Git Word Doc.docx
+++ b/Git Word Doc.docx
@@ -28,6 +28,12 @@
       </w:r>
       <w:r>
         <w:t>).</w:t>
+      </w:r>
+      <w:r>
+        <w:t xml:space="preserve"> This allows you to continue with other commands</w:t>
+      </w:r>
+      <w:r>
+        <w:t>.</w:t>
       </w:r>
     </w:p>
     <w:p>
@@ -92,7 +98,15 @@
         </w:drawing>
       </w:r>
     </w:p>
-    <w:p/>
+    <w:p>
+      <w:pPr>
+        <w:rPr>
+          <w:sz w:val="28"/>
+          <w:szCs w:val="28"/>
+          <w:u w:val="single"/>
+        </w:rPr>
+      </w:pPr>
+    </w:p>
     <w:p>
       <w:pPr>
         <w:rPr>
@@ -320,6 +334,9 @@
         <w:t xml:space="preserve"> </w:t>
       </w:r>
       <w:r>
+        <w:t xml:space="preserve">It is advisable to do another git status command to confirm that the git add was successful. </w:t>
+      </w:r>
+      <w:r>
         <w:rPr>
           <w:u w:val="single"/>
         </w:rPr>
@@ -355,8 +372,8 @@
           <w:noProof/>
         </w:rPr>
         <w:drawing>
-          <wp:inline distT="0" distB="0" distL="0" distR="0" wp14:anchorId="4DCF79D3" wp14:editId="31A8D05D">
-            <wp:extent cx="4314825" cy="6040754"/>
+          <wp:inline distT="0" distB="0" distL="0" distR="0" wp14:anchorId="4DCF79D3" wp14:editId="4AD54005">
+            <wp:extent cx="4082144" cy="5715000"/>
             <wp:effectExtent l="0" t="0" r="0" b="0"/>
             <wp:docPr id="4" name="Picture 4"/>
             <wp:cNvGraphicFramePr>
@@ -378,7 +395,7 @@
                   <pic:spPr>
                     <a:xfrm>
                       <a:off x="0" y="0"/>
-                      <a:ext cx="4342664" cy="6079728"/>
+                      <a:ext cx="4117835" cy="5764968"/>
                     </a:xfrm>
                     <a:prstGeom prst="rect">
                       <a:avLst/>
@@ -422,6 +439,9 @@
       <w:r>
         <w:t>Creates a new commit using the staged files within the index and a log message documenting the changes.</w:t>
       </w:r>
+      <w:r>
+        <w:t xml:space="preserve"> This commit will be able to be seen on GitHub when git remote is used later.</w:t>
+      </w:r>
     </w:p>
     <w:p>
       <w:pPr>
@@ -463,6 +483,9 @@
     <w:p>
       <w:r>
         <w:t>Shows the logs within a commit, such as message logs included with a commit command (as shown below).</w:t>
+      </w:r>
+      <w:r>
+        <w:t xml:space="preserve"> </w:t>
       </w:r>
     </w:p>
     <w:p>
@@ -571,6 +594,9 @@
       <w:r>
         <w:t>.</w:t>
       </w:r>
+      <w:r>
+        <w:t xml:space="preserve"> The default branch is called either master or main, below it is remained from master to main.</w:t>
+      </w:r>
     </w:p>
     <w:p>
       <w:pPr>
@@ -664,6 +690,18 @@
       <w:r>
         <w:t>.</w:t>
       </w:r>
+      <w:r>
+        <w:t xml:space="preserve"> This will </w:t>
+      </w:r>
+      <w:r>
+        <w:t>allow</w:t>
+      </w:r>
+      <w:r>
+        <w:t xml:space="preserve"> you to view your work and commits up on GitHub</w:t>
+      </w:r>
+      <w:r>
+        <w:t xml:space="preserve"> when they are pushed with the git push command (see next command).</w:t>
+      </w:r>
     </w:p>
     <w:p>
       <w:pPr>
@@ -691,26 +729,16 @@
       <w:r>
         <w:t>git remote add &lt;name&gt; &lt;</w:t>
       </w:r>
-      <w:proofErr w:type="spellStart"/>
-      <w:r>
-        <w:t>url</w:t>
-      </w:r>
-      <w:proofErr w:type="spellEnd"/>
+      <w:r>
+        <w:t>URL</w:t>
+      </w:r>
       <w:r>
         <w:t>&gt; (Creates a new remote repository)</w:t>
       </w:r>
     </w:p>
     <w:p>
       <w:r>
-        <w:t xml:space="preserve">git </w:t>
-      </w:r>
-      <w:proofErr w:type="gramStart"/>
-      <w:r>
-        <w:t>remote -v</w:t>
-      </w:r>
-      <w:proofErr w:type="gramEnd"/>
-      <w:r>
-        <w:t xml:space="preserve"> (Lists all repositories on remote server)</w:t>
+        <w:t>git remote -v (Lists all repositories on remote server)</w:t>
       </w:r>
     </w:p>
     <w:p>
@@ -814,7 +842,6 @@
           <w:szCs w:val="28"/>
           <w:u w:val="single"/>
         </w:rPr>
-        <w:lastRenderedPageBreak/>
         <w:t>Git Push</w:t>
       </w:r>
     </w:p>
@@ -1046,7 +1073,6 @@
           <w:szCs w:val="28"/>
           <w:u w:val="single"/>
         </w:rPr>
-        <w:lastRenderedPageBreak/>
         <w:t>Git Checkout</w:t>
       </w:r>
     </w:p>

</xml_diff>

<commit_message>
Eleventh Commit - Added git pull
</commit_message>
<xml_diff>
--- a/Git Word Doc.docx
+++ b/Git Word Doc.docx
@@ -1252,6 +1252,99 @@
                     <a:xfrm>
                       <a:off x="0" y="0"/>
                       <a:ext cx="5534025" cy="1524000"/>
+                    </a:xfrm>
+                    <a:prstGeom prst="rect">
+                      <a:avLst/>
+                    </a:prstGeom>
+                  </pic:spPr>
+                </pic:pic>
+              </a:graphicData>
+            </a:graphic>
+          </wp:inline>
+        </w:drawing>
+      </w:r>
+    </w:p>
+    <w:p/>
+    <w:p/>
+    <w:p/>
+    <w:p/>
+    <w:p/>
+    <w:p>
+      <w:pPr>
+        <w:rPr>
+          <w:sz w:val="28"/>
+          <w:szCs w:val="28"/>
+          <w:u w:val="single"/>
+        </w:rPr>
+      </w:pPr>
+      <w:r>
+        <w:rPr>
+          <w:sz w:val="28"/>
+          <w:szCs w:val="28"/>
+          <w:u w:val="single"/>
+        </w:rPr>
+        <w:lastRenderedPageBreak/>
+        <w:t>Git Pull</w:t>
+      </w:r>
+    </w:p>
+    <w:p>
+      <w:r>
+        <w:t>This command performs a fetch and merge command at the same time. It will first fetch files from the remote repository then it will merge them with the current head/branch. As shown below, no changes were made in this case as the local repository and the remote repository are both the same and up to date</w:t>
+      </w:r>
+      <w:r>
+        <w:t>.</w:t>
+      </w:r>
+    </w:p>
+    <w:p>
+      <w:pPr>
+        <w:rPr>
+          <w:b/>
+          <w:bCs/>
+        </w:rPr>
+      </w:pPr>
+      <w:r>
+        <w:rPr>
+          <w:b/>
+          <w:bCs/>
+        </w:rPr>
+        <w:t>Syntax:</w:t>
+      </w:r>
+    </w:p>
+    <w:p>
+      <w:r>
+        <w:t>git pull &lt;remote&gt; (Perform a fetch and a merge)</w:t>
+      </w:r>
+    </w:p>
+    <w:p>
+      <w:r>
+        <w:rPr>
+          <w:noProof/>
+        </w:rPr>
+        <w:drawing>
+          <wp:inline distT="0" distB="0" distL="0" distR="0" wp14:anchorId="209D0B1B" wp14:editId="43BFD37D">
+            <wp:extent cx="5534025" cy="2857500"/>
+            <wp:effectExtent l="0" t="0" r="9525" b="0"/>
+            <wp:docPr id="718062823" name="Picture 1" descr="A computer screen shot of text&#10;&#10;Description automatically generated"/>
+            <wp:cNvGraphicFramePr>
+              <a:graphicFrameLocks xmlns:a="http://schemas.openxmlformats.org/drawingml/2006/main" noChangeAspect="1"/>
+            </wp:cNvGraphicFramePr>
+            <a:graphic xmlns:a="http://schemas.openxmlformats.org/drawingml/2006/main">
+              <a:graphicData uri="http://schemas.openxmlformats.org/drawingml/2006/picture">
+                <pic:pic xmlns:pic="http://schemas.openxmlformats.org/drawingml/2006/picture">
+                  <pic:nvPicPr>
+                    <pic:cNvPr id="718062823" name="Picture 1" descr="A computer screen shot of text&#10;&#10;Description automatically generated"/>
+                    <pic:cNvPicPr/>
+                  </pic:nvPicPr>
+                  <pic:blipFill>
+                    <a:blip r:embed="rId13"/>
+                    <a:stretch>
+                      <a:fillRect/>
+                    </a:stretch>
+                  </pic:blipFill>
+                  <pic:spPr>
+                    <a:xfrm>
+                      <a:off x="0" y="0"/>
+                      <a:ext cx="5534025" cy="2857500"/>
                     </a:xfrm>
                     <a:prstGeom prst="rect">
                       <a:avLst/>

</xml_diff>

<commit_message>
Twelvth Commit - Added git stash
</commit_message>
<xml_diff>
--- a/Git Word Doc.docx
+++ b/Git Word Doc.docx
@@ -1345,6 +1345,226 @@
                     <a:xfrm>
                       <a:off x="0" y="0"/>
                       <a:ext cx="5534025" cy="2857500"/>
+                    </a:xfrm>
+                    <a:prstGeom prst="rect">
+                      <a:avLst/>
+                    </a:prstGeom>
+                  </pic:spPr>
+                </pic:pic>
+              </a:graphicData>
+            </a:graphic>
+          </wp:inline>
+        </w:drawing>
+      </w:r>
+    </w:p>
+    <w:p/>
+    <w:p>
+      <w:pPr>
+        <w:rPr>
+          <w:sz w:val="28"/>
+          <w:szCs w:val="28"/>
+          <w:u w:val="single"/>
+        </w:rPr>
+      </w:pPr>
+    </w:p>
+    <w:p>
+      <w:pPr>
+        <w:rPr>
+          <w:sz w:val="28"/>
+          <w:szCs w:val="28"/>
+          <w:u w:val="single"/>
+        </w:rPr>
+      </w:pPr>
+    </w:p>
+    <w:p>
+      <w:pPr>
+        <w:rPr>
+          <w:sz w:val="28"/>
+          <w:szCs w:val="28"/>
+          <w:u w:val="single"/>
+        </w:rPr>
+      </w:pPr>
+    </w:p>
+    <w:p>
+      <w:pPr>
+        <w:rPr>
+          <w:sz w:val="28"/>
+          <w:szCs w:val="28"/>
+          <w:u w:val="single"/>
+        </w:rPr>
+      </w:pPr>
+    </w:p>
+    <w:p>
+      <w:pPr>
+        <w:rPr>
+          <w:sz w:val="28"/>
+          <w:szCs w:val="28"/>
+          <w:u w:val="single"/>
+        </w:rPr>
+      </w:pPr>
+    </w:p>
+    <w:p>
+      <w:pPr>
+        <w:rPr>
+          <w:sz w:val="28"/>
+          <w:szCs w:val="28"/>
+          <w:u w:val="single"/>
+        </w:rPr>
+      </w:pPr>
+    </w:p>
+    <w:p>
+      <w:pPr>
+        <w:rPr>
+          <w:sz w:val="28"/>
+          <w:szCs w:val="28"/>
+          <w:u w:val="single"/>
+        </w:rPr>
+      </w:pPr>
+    </w:p>
+    <w:p>
+      <w:pPr>
+        <w:rPr>
+          <w:sz w:val="28"/>
+          <w:szCs w:val="28"/>
+          <w:u w:val="single"/>
+        </w:rPr>
+      </w:pPr>
+    </w:p>
+    <w:p>
+      <w:pPr>
+        <w:rPr>
+          <w:sz w:val="28"/>
+          <w:szCs w:val="28"/>
+          <w:u w:val="single"/>
+        </w:rPr>
+      </w:pPr>
+    </w:p>
+    <w:p>
+      <w:pPr>
+        <w:rPr>
+          <w:sz w:val="28"/>
+          <w:szCs w:val="28"/>
+          <w:u w:val="single"/>
+        </w:rPr>
+      </w:pPr>
+    </w:p>
+    <w:p>
+      <w:pPr>
+        <w:rPr>
+          <w:sz w:val="28"/>
+          <w:szCs w:val="28"/>
+          <w:u w:val="single"/>
+        </w:rPr>
+      </w:pPr>
+    </w:p>
+    <w:p>
+      <w:pPr>
+        <w:rPr>
+          <w:sz w:val="28"/>
+          <w:szCs w:val="28"/>
+          <w:u w:val="single"/>
+        </w:rPr>
+      </w:pPr>
+      <w:r>
+        <w:rPr>
+          <w:sz w:val="28"/>
+          <w:szCs w:val="28"/>
+          <w:u w:val="single"/>
+        </w:rPr>
+        <w:lastRenderedPageBreak/>
+        <w:t>Git Stash</w:t>
+      </w:r>
+    </w:p>
+    <w:p>
+      <w:r>
+        <w:t xml:space="preserve">Shelves changes made to the current working directory so another thing can be worked on, allowing you to come back and reapply these changes </w:t>
+      </w:r>
+      <w:r>
+        <w:t>later</w:t>
+      </w:r>
+      <w:r>
+        <w:t>.</w:t>
+      </w:r>
+      <w:r>
+        <w:t xml:space="preserve"> </w:t>
+      </w:r>
+      <w:r>
+        <w:rPr>
+          <w:u w:val="single"/>
+        </w:rPr>
+        <w:t>CAN ONLY BE DONE BEFORE COMMIT NOT AFTER</w:t>
+      </w:r>
+      <w:r>
+        <w:t xml:space="preserve"> </w:t>
+      </w:r>
+    </w:p>
+    <w:p>
+      <w:pPr>
+        <w:rPr>
+          <w:b/>
+          <w:bCs/>
+        </w:rPr>
+      </w:pPr>
+      <w:r>
+        <w:rPr>
+          <w:b/>
+          <w:bCs/>
+        </w:rPr>
+        <w:t>Syntax:</w:t>
+      </w:r>
+    </w:p>
+    <w:p>
+      <w:r>
+        <w:t>git stash (Stashes away a</w:t>
+      </w:r>
+      <w:r>
+        <w:t>n</w:t>
+      </w:r>
+      <w:r>
+        <w:t xml:space="preserve"> un</w:t>
+      </w:r>
+      <w:r>
+        <w:t>-</w:t>
+      </w:r>
+      <w:r>
+        <w:t>staged or staged, but not committed, work to be reapplied later)</w:t>
+      </w:r>
+    </w:p>
+    <w:p>
+      <w:r>
+        <w:t>git stash pop (Removes the stash changes and applies them to your working directory)</w:t>
+      </w:r>
+    </w:p>
+    <w:p>
+      <w:r>
+        <w:rPr>
+          <w:noProof/>
+        </w:rPr>
+        <w:drawing>
+          <wp:inline distT="0" distB="0" distL="0" distR="0" wp14:anchorId="428F8D64" wp14:editId="779CE538">
+            <wp:extent cx="4848225" cy="3523101"/>
+            <wp:effectExtent l="0" t="0" r="0" b="1270"/>
+            <wp:docPr id="1194079811" name="Picture 1" descr="A computer screen shot of text&#10;&#10;Description automatically generated"/>
+            <wp:cNvGraphicFramePr>
+              <a:graphicFrameLocks xmlns:a="http://schemas.openxmlformats.org/drawingml/2006/main" noChangeAspect="1"/>
+            </wp:cNvGraphicFramePr>
+            <a:graphic xmlns:a="http://schemas.openxmlformats.org/drawingml/2006/main">
+              <a:graphicData uri="http://schemas.openxmlformats.org/drawingml/2006/picture">
+                <pic:pic xmlns:pic="http://schemas.openxmlformats.org/drawingml/2006/picture">
+                  <pic:nvPicPr>
+                    <pic:cNvPr id="1194079811" name="Picture 1" descr="A computer screen shot of text&#10;&#10;Description automatically generated"/>
+                    <pic:cNvPicPr/>
+                  </pic:nvPicPr>
+                  <pic:blipFill>
+                    <a:blip r:embed="rId14"/>
+                    <a:stretch>
+                      <a:fillRect/>
+                    </a:stretch>
+                  </pic:blipFill>
+                  <pic:spPr>
+                    <a:xfrm>
+                      <a:off x="0" y="0"/>
+                      <a:ext cx="4853077" cy="3526627"/>
                     </a:xfrm>
                     <a:prstGeom prst="rect">
                       <a:avLst/>

</xml_diff>

<commit_message>
Final Commit - Added git RM and added PDF of Git Word Doc
</commit_message>
<xml_diff>
--- a/Git Word Doc.docx
+++ b/Git Word Doc.docx
@@ -738,7 +738,15 @@
     </w:p>
     <w:p>
       <w:r>
-        <w:t>git remote -v (Lists all repositories on remote server)</w:t>
+        <w:t xml:space="preserve">git </w:t>
+      </w:r>
+      <w:proofErr w:type="gramStart"/>
+      <w:r>
+        <w:t>remote -v</w:t>
+      </w:r>
+      <w:proofErr w:type="gramEnd"/>
+      <w:r>
+        <w:t xml:space="preserve"> (Lists all repositories on remote server)</w:t>
       </w:r>
     </w:p>
     <w:p>
@@ -1116,7 +1124,15 @@
     </w:p>
     <w:p>
       <w:r>
-        <w:t>git checkout &lt;branch_name&gt; (Makes this node the current head)</w:t>
+        <w:t>git checkout &lt;</w:t>
+      </w:r>
+      <w:proofErr w:type="spellStart"/>
+      <w:r>
+        <w:t>branch_name</w:t>
+      </w:r>
+      <w:proofErr w:type="spellEnd"/>
+      <w:r>
+        <w:t>&gt; (Makes this node the current head)</w:t>
       </w:r>
     </w:p>
     <w:p>
@@ -1565,6 +1581,199 @@
                     <a:xfrm>
                       <a:off x="0" y="0"/>
                       <a:ext cx="4853077" cy="3526627"/>
+                    </a:xfrm>
+                    <a:prstGeom prst="rect">
+                      <a:avLst/>
+                    </a:prstGeom>
+                  </pic:spPr>
+                </pic:pic>
+              </a:graphicData>
+            </a:graphic>
+          </wp:inline>
+        </w:drawing>
+      </w:r>
+    </w:p>
+    <w:p/>
+    <w:p>
+      <w:pPr>
+        <w:rPr>
+          <w:sz w:val="28"/>
+          <w:szCs w:val="28"/>
+          <w:u w:val="single"/>
+        </w:rPr>
+      </w:pPr>
+    </w:p>
+    <w:p>
+      <w:pPr>
+        <w:rPr>
+          <w:sz w:val="28"/>
+          <w:szCs w:val="28"/>
+          <w:u w:val="single"/>
+        </w:rPr>
+      </w:pPr>
+    </w:p>
+    <w:p>
+      <w:pPr>
+        <w:rPr>
+          <w:sz w:val="28"/>
+          <w:szCs w:val="28"/>
+          <w:u w:val="single"/>
+        </w:rPr>
+      </w:pPr>
+    </w:p>
+    <w:p>
+      <w:pPr>
+        <w:rPr>
+          <w:sz w:val="28"/>
+          <w:szCs w:val="28"/>
+          <w:u w:val="single"/>
+        </w:rPr>
+      </w:pPr>
+    </w:p>
+    <w:p>
+      <w:pPr>
+        <w:rPr>
+          <w:sz w:val="28"/>
+          <w:szCs w:val="28"/>
+          <w:u w:val="single"/>
+        </w:rPr>
+      </w:pPr>
+    </w:p>
+    <w:p>
+      <w:pPr>
+        <w:rPr>
+          <w:sz w:val="28"/>
+          <w:szCs w:val="28"/>
+          <w:u w:val="single"/>
+        </w:rPr>
+      </w:pPr>
+    </w:p>
+    <w:p>
+      <w:pPr>
+        <w:rPr>
+          <w:sz w:val="28"/>
+          <w:szCs w:val="28"/>
+          <w:u w:val="single"/>
+        </w:rPr>
+      </w:pPr>
+    </w:p>
+    <w:p>
+      <w:pPr>
+        <w:rPr>
+          <w:sz w:val="28"/>
+          <w:szCs w:val="28"/>
+          <w:u w:val="single"/>
+        </w:rPr>
+      </w:pPr>
+    </w:p>
+    <w:p>
+      <w:pPr>
+        <w:rPr>
+          <w:sz w:val="28"/>
+          <w:szCs w:val="28"/>
+          <w:u w:val="single"/>
+        </w:rPr>
+      </w:pPr>
+    </w:p>
+    <w:p>
+      <w:pPr>
+        <w:rPr>
+          <w:sz w:val="28"/>
+          <w:szCs w:val="28"/>
+          <w:u w:val="single"/>
+        </w:rPr>
+      </w:pPr>
+    </w:p>
+    <w:p>
+      <w:pPr>
+        <w:rPr>
+          <w:sz w:val="28"/>
+          <w:szCs w:val="28"/>
+          <w:u w:val="single"/>
+        </w:rPr>
+      </w:pPr>
+      <w:r>
+        <w:rPr>
+          <w:sz w:val="28"/>
+          <w:szCs w:val="28"/>
+          <w:u w:val="single"/>
+        </w:rPr>
+        <w:lastRenderedPageBreak/>
+        <w:t>Git RM</w:t>
+      </w:r>
+    </w:p>
+    <w:p>
+      <w:r>
+        <w:t>This can be used remove one or multiple files from a directory, mainly tracked ones from the index</w:t>
+      </w:r>
+      <w:r>
+        <w:t>, staging index and the local working repository.</w:t>
+      </w:r>
+      <w:r>
+        <w:t xml:space="preserve"> This applies to all of these and </w:t>
+      </w:r>
+      <w:r>
+        <w:t>can’t</w:t>
+      </w:r>
+      <w:r>
+        <w:t xml:space="preserve"> be used for only one.</w:t>
+      </w:r>
+    </w:p>
+    <w:p>
+      <w:pPr>
+        <w:rPr>
+          <w:b/>
+          <w:bCs/>
+        </w:rPr>
+      </w:pPr>
+      <w:r>
+        <w:rPr>
+          <w:b/>
+          <w:bCs/>
+        </w:rPr>
+        <w:t>Syntax:</w:t>
+      </w:r>
+    </w:p>
+    <w:p>
+      <w:r>
+        <w:t>git rm &lt;file name&gt; (Removes file from repository)</w:t>
+      </w:r>
+    </w:p>
+    <w:p>
+      <w:r>
+        <w:t>git rm -f &lt;file name&gt; (Removes file from repository by force, disregarding errors)</w:t>
+      </w:r>
+    </w:p>
+    <w:p>
+      <w:r>
+        <w:rPr>
+          <w:noProof/>
+        </w:rPr>
+        <w:drawing>
+          <wp:inline distT="0" distB="0" distL="0" distR="0" wp14:anchorId="62DDD81F" wp14:editId="73B91046">
+            <wp:extent cx="5534025" cy="2324100"/>
+            <wp:effectExtent l="0" t="0" r="9525" b="0"/>
+            <wp:docPr id="58493179" name="Picture 1" descr="A computer screen shot of a computer code&#10;&#10;Description automatically generated"/>
+            <wp:cNvGraphicFramePr>
+              <a:graphicFrameLocks xmlns:a="http://schemas.openxmlformats.org/drawingml/2006/main" noChangeAspect="1"/>
+            </wp:cNvGraphicFramePr>
+            <a:graphic xmlns:a="http://schemas.openxmlformats.org/drawingml/2006/main">
+              <a:graphicData uri="http://schemas.openxmlformats.org/drawingml/2006/picture">
+                <pic:pic xmlns:pic="http://schemas.openxmlformats.org/drawingml/2006/picture">
+                  <pic:nvPicPr>
+                    <pic:cNvPr id="58493179" name="Picture 1" descr="A computer screen shot of a computer code&#10;&#10;Description automatically generated"/>
+                    <pic:cNvPicPr/>
+                  </pic:nvPicPr>
+                  <pic:blipFill>
+                    <a:blip r:embed="rId15"/>
+                    <a:stretch>
+                      <a:fillRect/>
+                    </a:stretch>
+                  </pic:blipFill>
+                  <pic:spPr>
+                    <a:xfrm>
+                      <a:off x="0" y="0"/>
+                      <a:ext cx="5534025" cy="2324100"/>
                     </a:xfrm>
                     <a:prstGeom prst="rect">
                       <a:avLst/>

</xml_diff>